<commit_message>
ProfileScreen -> Profile data done
I've created all the screens and widgets needed to create this part of the app. The next step is to create the order list and a details view
</commit_message>
<xml_diff>
--- a/memoria_SeiVeganSeiGrun.docx
+++ b/memoria_SeiVeganSeiGrun.docx
@@ -319,13 +319,63 @@
           <w:sz w:val="36"/>
         </w:rPr>
       </w:pPr>
+      <w:proofErr w:type="spellStart"/>
       <w:r>
         <w:rPr>
           <w:b/>
           <w:sz w:val="36"/>
         </w:rPr>
-        <w:t>Sei Vegan, Sei Grün</w:t>
-      </w:r>
+        <w:t>Sei</w:t>
+      </w:r>
+      <w:proofErr w:type="spellEnd"/>
+      <w:r>
+        <w:rPr>
+          <w:b/>
+          <w:sz w:val="36"/>
+        </w:rPr>
+        <w:t xml:space="preserve"> </w:t>
+      </w:r>
+      <w:proofErr w:type="spellStart"/>
+      <w:r>
+        <w:rPr>
+          <w:b/>
+          <w:sz w:val="36"/>
+        </w:rPr>
+        <w:t>Vegan</w:t>
+      </w:r>
+      <w:proofErr w:type="spellEnd"/>
+      <w:r>
+        <w:rPr>
+          <w:b/>
+          <w:sz w:val="36"/>
+        </w:rPr>
+        <w:t xml:space="preserve">, </w:t>
+      </w:r>
+      <w:proofErr w:type="spellStart"/>
+      <w:r>
+        <w:rPr>
+          <w:b/>
+          <w:sz w:val="36"/>
+        </w:rPr>
+        <w:t>Sei</w:t>
+      </w:r>
+      <w:proofErr w:type="spellEnd"/>
+      <w:r>
+        <w:rPr>
+          <w:b/>
+          <w:sz w:val="36"/>
+        </w:rPr>
+        <w:t xml:space="preserve"> </w:t>
+      </w:r>
+      <w:proofErr w:type="spellStart"/>
+      <w:r>
+        <w:rPr>
+          <w:b/>
+          <w:sz w:val="36"/>
+        </w:rPr>
+        <w:t>Grün</w:t>
+      </w:r>
+      <w:proofErr w:type="spellEnd"/>
     </w:p>
     <w:p>
       <w:pPr>
@@ -820,13 +870,63 @@
           <w:sz w:val="36"/>
         </w:rPr>
       </w:pPr>
+      <w:proofErr w:type="spellStart"/>
       <w:r>
         <w:rPr>
           <w:b/>
           <w:sz w:val="36"/>
         </w:rPr>
-        <w:t>Sei Vegan, Sei Grün</w:t>
-      </w:r>
+        <w:t>Sei</w:t>
+      </w:r>
+      <w:proofErr w:type="spellEnd"/>
+      <w:r>
+        <w:rPr>
+          <w:b/>
+          <w:sz w:val="36"/>
+        </w:rPr>
+        <w:t xml:space="preserve"> </w:t>
+      </w:r>
+      <w:proofErr w:type="spellStart"/>
+      <w:r>
+        <w:rPr>
+          <w:b/>
+          <w:sz w:val="36"/>
+        </w:rPr>
+        <w:t>Vegan</w:t>
+      </w:r>
+      <w:proofErr w:type="spellEnd"/>
+      <w:r>
+        <w:rPr>
+          <w:b/>
+          <w:sz w:val="36"/>
+        </w:rPr>
+        <w:t xml:space="preserve">, </w:t>
+      </w:r>
+      <w:proofErr w:type="spellStart"/>
+      <w:r>
+        <w:rPr>
+          <w:b/>
+          <w:sz w:val="36"/>
+        </w:rPr>
+        <w:t>Sei</w:t>
+      </w:r>
+      <w:proofErr w:type="spellEnd"/>
+      <w:r>
+        <w:rPr>
+          <w:b/>
+          <w:sz w:val="36"/>
+        </w:rPr>
+        <w:t xml:space="preserve"> </w:t>
+      </w:r>
+      <w:proofErr w:type="spellStart"/>
+      <w:r>
+        <w:rPr>
+          <w:b/>
+          <w:sz w:val="36"/>
+        </w:rPr>
+        <w:t>Grün</w:t>
+      </w:r>
+      <w:proofErr w:type="spellEnd"/>
     </w:p>
     <w:p>
       <w:pPr>
@@ -916,12 +1016,37 @@
         </w:rPr>
         <w:t xml:space="preserve">TUTOR: </w:t>
       </w:r>
+      <w:proofErr w:type="spellStart"/>
       <w:r>
         <w:rPr>
           <w:b/>
           <w:sz w:val="32"/>
         </w:rPr>
-        <w:t>Jose Caturla Palao</w:t>
+        <w:t>Jose</w:t>
+      </w:r>
+      <w:proofErr w:type="spellEnd"/>
+      <w:r>
+        <w:rPr>
+          <w:b/>
+          <w:sz w:val="32"/>
+        </w:rPr>
+        <w:t xml:space="preserve"> </w:t>
+      </w:r>
+      <w:proofErr w:type="spellStart"/>
+      <w:r>
+        <w:rPr>
+          <w:b/>
+          <w:sz w:val="32"/>
+        </w:rPr>
+        <w:t>Caturla</w:t>
+      </w:r>
+      <w:proofErr w:type="spellEnd"/>
+      <w:r>
+        <w:rPr>
+          <w:b/>
+          <w:sz w:val="32"/>
+        </w:rPr>
+        <w:t xml:space="preserve"> Palao</w:t>
       </w:r>
     </w:p>
     <w:p>
@@ -2305,6 +2430,7 @@
       <w:r>
         <w:t xml:space="preserve">Para la creación del mismo, se han creado distintos elementos ficticios para que el proyecto sea lo más cercano al mundo laboral. Como primer elemento, se ha creado una sociedad limitada de un único socio llamada </w:t>
       </w:r>
+      <w:proofErr w:type="spellStart"/>
       <w:r>
         <w:rPr>
           <w:i/>
@@ -2312,15 +2438,33 @@
         </w:rPr>
         <w:t>SoftDev</w:t>
       </w:r>
-      <w:r>
-        <w:t xml:space="preserve">. En el apartado 2 de este mismo proyecto, observaremos el proceso completo de lo que es crear una sociedad limitada con unas características concretas. Además, el segundo ficticio al cuál está ligado es el restaurante el cuál necesita nuestros servicios, </w:t>
-      </w:r>
+      <w:proofErr w:type="spellEnd"/>
+      <w:r>
+        <w:t xml:space="preserve">. En el apartado 2 de este mismo proyecto, observaremos el proceso completo de lo que es crear una sociedad limitada con unas características concretas. Además, el segundo ficticio al </w:t>
+      </w:r>
+      <w:proofErr w:type="spellStart"/>
+      <w:r>
+        <w:t>cuál</w:t>
+      </w:r>
+      <w:proofErr w:type="spellEnd"/>
+      <w:r>
+        <w:t xml:space="preserve"> está ligado es el restaurante el cuál necesita nuestros servicios, </w:t>
+      </w:r>
+      <w:proofErr w:type="spellStart"/>
       <w:r>
         <w:rPr>
           <w:i/>
           <w:iCs/>
         </w:rPr>
-        <w:t>Grün.</w:t>
+        <w:t>Grün</w:t>
+      </w:r>
+      <w:proofErr w:type="spellEnd"/>
+      <w:r>
+        <w:rPr>
+          <w:i/>
+          <w:iCs/>
+        </w:rPr>
+        <w:t>.</w:t>
       </w:r>
       <w:r>
         <w:t xml:space="preserve"> Este restaurante aporta una oferta vegana al mercado, la cuál es escasa actualmente y refleja unos valores que el creador de dicho proyecto defiende.</w:t>
@@ -2413,7 +2557,21 @@
         <w:rPr>
           <w:lang w:val="en-GB"/>
         </w:rPr>
-        <w:t>For the creation of the project, different fictitious elements have been created to make the project as close as possible to the working world. As a first element, a single-partner limited company called SoftDev has been created. In section 2 of this project, we will observe the complete process of creating a limited company with specific characteristics. In addition, the second fictitious company to which it is linked is the restaurant that needs our services, Grün. This restaurant brings a vegan offer to the market, which is currently scarce and reflects the values that the creator of this project defends.</w:t>
+        <w:t xml:space="preserve">For the creation of the project, different fictitious elements have been created to make the project as close as possible to the working world. As a first element, a single-partner limited company called </w:t>
+      </w:r>
+      <w:proofErr w:type="spellStart"/>
+      <w:r>
+        <w:rPr>
+          <w:lang w:val="en-GB"/>
+        </w:rPr>
+        <w:t>SoftDev</w:t>
+      </w:r>
+      <w:proofErr w:type="spellEnd"/>
+      <w:r>
+        <w:rPr>
+          <w:lang w:val="en-GB"/>
+        </w:rPr>
+        <w:t xml:space="preserve"> has been created. In section 2 of this project, we will observe the complete process of creating a limited company with specific characteristics. In addition, the second fictitious company to which it is linked is the restaurant that needs our services, Grün. This restaurant brings a vegan offer to the market, which is currently scarce and reflects the values that the creator of this project defends.</w:t>
       </w:r>
     </w:p>
     <w:p>
@@ -2557,8 +2715,53 @@
       <w:bookmarkEnd w:id="4"/>
     </w:p>
     <w:p>
-      <w:r>
-        <w:t xml:space="preserve">Sei Vegan, Sei Grün es un proyecto realizado por la empresa SoftDev, una empresa de desarrollo software que creará y desplegará las aplicaciones que necesita el restaurante Grün, centrado en la comida vegana. </w:t>
+      <w:proofErr w:type="spellStart"/>
+      <w:r>
+        <w:t>Sei</w:t>
+      </w:r>
+      <w:proofErr w:type="spellEnd"/>
+      <w:r>
+        <w:t xml:space="preserve"> </w:t>
+      </w:r>
+      <w:proofErr w:type="spellStart"/>
+      <w:r>
+        <w:t>Vegan</w:t>
+      </w:r>
+      <w:proofErr w:type="spellEnd"/>
+      <w:r>
+        <w:t xml:space="preserve">, </w:t>
+      </w:r>
+      <w:proofErr w:type="spellStart"/>
+      <w:r>
+        <w:t>Sei</w:t>
+      </w:r>
+      <w:proofErr w:type="spellEnd"/>
+      <w:r>
+        <w:t xml:space="preserve"> </w:t>
+      </w:r>
+      <w:proofErr w:type="spellStart"/>
+      <w:r>
+        <w:t>Grün</w:t>
+      </w:r>
+      <w:proofErr w:type="spellEnd"/>
+      <w:r>
+        <w:t xml:space="preserve"> es un proyecto realizado por la empresa </w:t>
+      </w:r>
+      <w:proofErr w:type="spellStart"/>
+      <w:r>
+        <w:t>SoftDev</w:t>
+      </w:r>
+      <w:proofErr w:type="spellEnd"/>
+      <w:r>
+        <w:t xml:space="preserve">, una empresa de desarrollo software que creará y desplegará las aplicaciones que necesita el restaurante </w:t>
+      </w:r>
+      <w:proofErr w:type="spellStart"/>
+      <w:r>
+        <w:t>Grün</w:t>
+      </w:r>
+      <w:proofErr w:type="spellEnd"/>
+      <w:r>
+        <w:t xml:space="preserve">, centrado en la comida vegana. </w:t>
       </w:r>
     </w:p>
     <w:p>
@@ -2573,7 +2776,39 @@
     </w:p>
     <w:p>
       <w:r>
-        <w:t>Por otro lado, la segunda aplicación que se desarrollará para este negocio estará centrada en el uso de los trabajadores a la hora de atender a los clientes en el local, pensada para ser utilizada en un teléfono móvil o tablet. Por un lado, los camareros tendrán acceso a un TPV para crear y gestionar los pedidos realizados en el local, ya sean para degustarlos en el lugar o para llevar. Por otro lado, los cocineros tendrán una vista, pensada para que se utilice en una tablet o AIO (All in one). En este apartado, los cocineros podrán ver todos los pedidos, junto a sus detalles, y marcarlos como “Finalizados”.</w:t>
+        <w:t xml:space="preserve">Por otro lado, la segunda aplicación que se desarrollará para este negocio estará centrada en el uso de los trabajadores a la hora de atender a los clientes en el local, pensada para ser utilizada en un teléfono móvil o </w:t>
+      </w:r>
+      <w:proofErr w:type="spellStart"/>
+      <w:r>
+        <w:t>tablet</w:t>
+      </w:r>
+      <w:proofErr w:type="spellEnd"/>
+      <w:r>
+        <w:t xml:space="preserve">. Por un lado, los camareros tendrán acceso a un TPV para crear y gestionar los pedidos realizados en el local, ya sean para degustarlos en el lugar o para llevar. Por otro lado, los cocineros tendrán una vista, pensada para que se utilice en una </w:t>
+      </w:r>
+      <w:proofErr w:type="spellStart"/>
+      <w:r>
+        <w:t>tablet</w:t>
+      </w:r>
+      <w:proofErr w:type="spellEnd"/>
+      <w:r>
+        <w:t xml:space="preserve"> o AIO (</w:t>
+      </w:r>
+      <w:proofErr w:type="spellStart"/>
+      <w:r>
+        <w:t>All</w:t>
+      </w:r>
+      <w:proofErr w:type="spellEnd"/>
+      <w:r>
+        <w:t xml:space="preserve"> in </w:t>
+      </w:r>
+      <w:proofErr w:type="spellStart"/>
+      <w:r>
+        <w:t>one</w:t>
+      </w:r>
+      <w:proofErr w:type="spellEnd"/>
+      <w:r>
+        <w:t>). En este apartado, los cocineros podrán ver todos los pedidos, junto a sus detalles, y marcarlos como “Finalizados”.</w:t>
       </w:r>
     </w:p>
     <w:p>
@@ -2630,6 +2865,7 @@
       <w:r>
         <w:t>. Para la parte administrativa, tenemos como objetivos desarrollar un CRUD (</w:t>
       </w:r>
+      <w:proofErr w:type="spellStart"/>
       <w:r>
         <w:rPr>
           <w:i/>
@@ -2637,9 +2873,11 @@
         </w:rPr>
         <w:t>Create</w:t>
       </w:r>
+      <w:proofErr w:type="spellEnd"/>
       <w:r>
         <w:t xml:space="preserve">, </w:t>
       </w:r>
+      <w:proofErr w:type="spellStart"/>
       <w:r>
         <w:rPr>
           <w:i/>
@@ -2647,9 +2885,11 @@
         </w:rPr>
         <w:t>Read</w:t>
       </w:r>
+      <w:proofErr w:type="spellEnd"/>
       <w:r>
         <w:t xml:space="preserve">, </w:t>
       </w:r>
+      <w:proofErr w:type="spellStart"/>
       <w:r>
         <w:rPr>
           <w:i/>
@@ -2657,9 +2897,11 @@
         </w:rPr>
         <w:t>Update</w:t>
       </w:r>
+      <w:proofErr w:type="spellEnd"/>
       <w:r>
         <w:t xml:space="preserve"> </w:t>
       </w:r>
+      <w:proofErr w:type="spellStart"/>
       <w:r>
         <w:rPr>
           <w:i/>
@@ -2667,6 +2909,7 @@
         </w:rPr>
         <w:t>Delete</w:t>
       </w:r>
+      <w:proofErr w:type="spellEnd"/>
       <w:r>
         <w:t xml:space="preserve">) completamente funcional. </w:t>
       </w:r>
@@ -2979,19 +3222,24 @@
     </w:p>
     <w:p>
       <w:r>
-        <w:t>A continuación, mostraré el diagrama de Gantt realizado al comienzo de este proyecto.</w:t>
-      </w:r>
-    </w:p>
-    <w:p>
+        <w:t>A continuación, mostraré el di</w:t>
+      </w:r>
       <w:r>
         <w:rPr>
           <w:noProof/>
         </w:rPr>
-        <w:lastRenderedPageBreak/>
         <w:drawing>
-          <wp:inline distT="0" distB="0" distL="0" distR="0" wp14:anchorId="33149E79" wp14:editId="06AD7607">
-            <wp:extent cx="5579745" cy="4184650"/>
-            <wp:effectExtent l="0" t="0" r="1905" b="6350"/>
+          <wp:anchor distT="0" distB="0" distL="114300" distR="114300" simplePos="0" relativeHeight="251665408" behindDoc="0" locked="0" layoutInCell="1" allowOverlap="1" wp14:anchorId="08388A91" wp14:editId="42C62A64">
+            <wp:simplePos x="0" y="0"/>
+            <wp:positionH relativeFrom="column">
+              <wp:posOffset>1905</wp:posOffset>
+            </wp:positionH>
+            <wp:positionV relativeFrom="paragraph">
+              <wp:posOffset>264160</wp:posOffset>
+            </wp:positionV>
+            <wp:extent cx="4777740" cy="3582670"/>
+            <wp:effectExtent l="0" t="0" r="3810" b="0"/>
+            <wp:wrapTopAndBottom/>
             <wp:docPr id="5" name="Imagen 5"/>
             <wp:cNvGraphicFramePr>
               <a:graphicFrameLocks xmlns:a="http://schemas.openxmlformats.org/drawingml/2006/main" noChangeAspect="1"/>
@@ -3018,7 +3266,7 @@
                   <pic:spPr>
                     <a:xfrm>
                       <a:off x="0" y="0"/>
-                      <a:ext cx="5579745" cy="4184650"/>
+                      <a:ext cx="4777740" cy="3582670"/>
                     </a:xfrm>
                     <a:prstGeom prst="rect">
                       <a:avLst/>
@@ -3027,10 +3275,14 @@
                 </pic:pic>
               </a:graphicData>
             </a:graphic>
-          </wp:inline>
+          </wp:anchor>
         </w:drawing>
       </w:r>
-    </w:p>
+      <w:r>
+        <w:t>agrama de Gantt realizado al comienzo de este proyecto.</w:t>
+      </w:r>
+    </w:p>
+    <w:p/>
     <w:p>
       <w:pPr>
         <w:rPr>
@@ -3043,6 +3295,7 @@
           <w:sz w:val="96"/>
           <w:szCs w:val="96"/>
         </w:rPr>
+        <w:lastRenderedPageBreak/>
         <w:t>*COLOCAR EL DIAGRAMA DE GANTT FINAL*</w:t>
       </w:r>
     </w:p>
@@ -3066,21 +3319,21 @@
     </w:p>
     <w:p>
       <w:r>
+        <w:t>Como en cualquier aplicación, antes de su desarrollo se deben crear distintos casos de usos ajustado al, valga la redundancia, su uso. Por ello, he realizado los distintos casos de uso para las aplicaciones que desarrollaré.</w:t>
+      </w:r>
+    </w:p>
+    <w:p>
+      <w:r>
+        <w:t>Para comenzar, desarrollaremos los casos de uso de la aplicación orientada en el uso administrativo.</w:t>
+      </w:r>
+    </w:p>
+    <w:p>
+      <w:pPr>
+        <w:pStyle w:val="Ttulo03"/>
+      </w:pPr>
+      <w:bookmarkStart w:id="12" w:name="_Toc131181138"/>
+      <w:r>
         <w:lastRenderedPageBreak/>
-        <w:t>Como en cualquier aplicación, antes de su desarrollo se deben crear distintos casos de usos ajustado al, valga la redundancia, su uso. Por ello, he realizado los distintos casos de uso para las aplicaciones que desarrollaré.</w:t>
-      </w:r>
-    </w:p>
-    <w:p>
-      <w:r>
-        <w:t>Para comenzar, desarrollaremos los casos de uso de la aplicación orientada en el uso administrativo.</w:t>
-      </w:r>
-    </w:p>
-    <w:p>
-      <w:pPr>
-        <w:pStyle w:val="Ttulo03"/>
-      </w:pPr>
-      <w:bookmarkStart w:id="12" w:name="_Toc131181138"/>
-      <w:r>
         <w:t>Aplicación administrativa</w:t>
       </w:r>
       <w:bookmarkEnd w:id="12"/>
@@ -3322,7 +3575,6 @@
         </w:numPr>
       </w:pPr>
       <w:r>
-        <w:lastRenderedPageBreak/>
         <w:t>El sistema comprueba si los datos son correctos</w:t>
       </w:r>
       <w:r>
@@ -3417,6 +3669,7 @@
         </w:numPr>
       </w:pPr>
       <w:r>
+        <w:lastRenderedPageBreak/>
         <w:t xml:space="preserve">Si elige </w:t>
       </w:r>
       <w:r>
@@ -4125,9 +4378,6 @@
         </w:numPr>
       </w:pPr>
       <w:r>
-        <w:t>-</w:t>
-      </w:r>
-      <w:r>
         <w:t>Paga dicho pedido y se envía a su domicilio</w:t>
       </w:r>
       <w:r>
@@ -4292,7 +4542,13 @@
         <w:t xml:space="preserve">3.  En el caso de comunicarle los productos al camarero, crea un pedido y </w:t>
       </w:r>
       <w:r>
-        <w:t>los añade a el.</w:t>
+        <w:t xml:space="preserve">los añade a </w:t>
+      </w:r>
+      <w:r>
+        <w:t>é</w:t>
+      </w:r>
+      <w:r>
+        <w:t>l.</w:t>
       </w:r>
     </w:p>
     <w:p>
@@ -4577,9 +4833,11 @@
       <w:pPr>
         <w:pStyle w:val="Ttulo03"/>
       </w:pPr>
+      <w:proofErr w:type="spellStart"/>
       <w:r>
         <w:t>Backend</w:t>
       </w:r>
+      <w:proofErr w:type="spellEnd"/>
       <w:r>
         <w:tab/>
       </w:r>
@@ -4588,14 +4846,17 @@
       <w:pPr>
         <w:pStyle w:val="Ttulo03"/>
       </w:pPr>
+      <w:proofErr w:type="spellStart"/>
       <w:r>
         <w:t>Frontend</w:t>
       </w:r>
+      <w:proofErr w:type="spellEnd"/>
     </w:p>
     <w:p>
       <w:r>
         <w:t xml:space="preserve">El </w:t>
       </w:r>
+      <w:proofErr w:type="spellStart"/>
       <w:r>
         <w:rPr>
           <w:i/>
@@ -4603,6 +4864,7 @@
         </w:rPr>
         <w:t>frontend</w:t>
       </w:r>
+      <w:proofErr w:type="spellEnd"/>
       <w:r>
         <w:rPr>
           <w:i/>
@@ -4621,50 +4883,106 @@
       <w:r>
         <w:t xml:space="preserve">En el caso del proyecto </w:t>
       </w:r>
+      <w:proofErr w:type="spellStart"/>
       <w:r>
         <w:rPr>
           <w:i/>
           <w:iCs/>
         </w:rPr>
-        <w:t>Sei Vegan, Sei Grün</w:t>
-      </w:r>
-      <w:r>
-        <w:t xml:space="preserve">, el </w:t>
-      </w:r>
+        <w:t>Sei</w:t>
+      </w:r>
+      <w:proofErr w:type="spellEnd"/>
       <w:r>
         <w:rPr>
           <w:i/>
           <w:iCs/>
         </w:rPr>
-        <w:t>frontend</w:t>
-      </w:r>
+        <w:t xml:space="preserve"> </w:t>
+      </w:r>
+      <w:proofErr w:type="spellStart"/>
       <w:r>
         <w:rPr>
           <w:i/>
           <w:iCs/>
         </w:rPr>
-        <w:t xml:space="preserve"> </w:t>
-      </w:r>
-      <w:r>
-        <w:t xml:space="preserve">está desarrollado únicamente en el </w:t>
-      </w:r>
+        <w:t>Vegan</w:t>
+      </w:r>
+      <w:proofErr w:type="spellEnd"/>
       <w:r>
         <w:rPr>
           <w:i/>
           <w:iCs/>
         </w:rPr>
-        <w:t>framework</w:t>
-      </w:r>
-      <w:r>
-        <w:t xml:space="preserve"> </w:t>
-      </w:r>
+        <w:t xml:space="preserve">, </w:t>
+      </w:r>
+      <w:proofErr w:type="spellStart"/>
       <w:r>
         <w:rPr>
           <w:i/>
           <w:iCs/>
         </w:rPr>
+        <w:t>Sei</w:t>
+      </w:r>
+      <w:proofErr w:type="spellEnd"/>
+      <w:r>
+        <w:rPr>
+          <w:i/>
+          <w:iCs/>
+        </w:rPr>
+        <w:t xml:space="preserve"> </w:t>
+      </w:r>
+      <w:proofErr w:type="spellStart"/>
+      <w:r>
+        <w:rPr>
+          <w:i/>
+          <w:iCs/>
+        </w:rPr>
+        <w:t>Grün</w:t>
+      </w:r>
+      <w:proofErr w:type="spellEnd"/>
+      <w:r>
+        <w:t xml:space="preserve">, el </w:t>
+      </w:r>
+      <w:proofErr w:type="spellStart"/>
+      <w:r>
+        <w:rPr>
+          <w:i/>
+          <w:iCs/>
+        </w:rPr>
+        <w:t>frontend</w:t>
+      </w:r>
+      <w:proofErr w:type="spellEnd"/>
+      <w:r>
+        <w:rPr>
+          <w:i/>
+          <w:iCs/>
+        </w:rPr>
+        <w:t xml:space="preserve"> </w:t>
+      </w:r>
+      <w:r>
+        <w:t xml:space="preserve">está desarrollado únicamente en el </w:t>
+      </w:r>
+      <w:proofErr w:type="spellStart"/>
+      <w:r>
+        <w:rPr>
+          <w:i/>
+          <w:iCs/>
+        </w:rPr>
+        <w:t>framework</w:t>
+      </w:r>
+      <w:proofErr w:type="spellEnd"/>
+      <w:r>
+        <w:t xml:space="preserve"> </w:t>
+      </w:r>
+      <w:proofErr w:type="spellStart"/>
+      <w:r>
+        <w:rPr>
+          <w:i/>
+          <w:iCs/>
+        </w:rPr>
         <w:t>Flutter</w:t>
       </w:r>
+      <w:proofErr w:type="spellEnd"/>
       <w:r>
         <w:t xml:space="preserve">, con base del lenguaje de programación </w:t>
       </w:r>
@@ -4797,9 +5115,11 @@
       <w:pPr>
         <w:pStyle w:val="Ttulo04"/>
       </w:pPr>
+      <w:proofErr w:type="spellStart"/>
       <w:r>
         <w:t>Flutter</w:t>
       </w:r>
+      <w:proofErr w:type="spellEnd"/>
     </w:p>
     <w:p>
       <w:r>
@@ -4872,6 +5192,7 @@
       <w:r>
         <w:t xml:space="preserve">Como hemos nombrado anteriormente, vamos a utilizar el </w:t>
       </w:r>
+      <w:proofErr w:type="spellStart"/>
       <w:r>
         <w:rPr>
           <w:i/>
@@ -4879,9 +5200,11 @@
         </w:rPr>
         <w:t>framework</w:t>
       </w:r>
+      <w:proofErr w:type="spellEnd"/>
       <w:r>
         <w:t xml:space="preserve"> </w:t>
       </w:r>
+      <w:proofErr w:type="spellStart"/>
       <w:r>
         <w:rPr>
           <w:i/>
@@ -4889,6 +5212,7 @@
         </w:rPr>
         <w:t>Flutter</w:t>
       </w:r>
+      <w:proofErr w:type="spellEnd"/>
       <w:r>
         <w:t>, basado</w:t>
       </w:r>
@@ -4903,7 +5227,31 @@
         <w:t>Dart</w:t>
       </w:r>
       <w:r>
-        <w:t>. A diferencia de otros frameworks de otros lenguajes o del propio Dart, Flutter compila a código nativo, consiguiendo así un rendimiento mayor que en otras aplicaciones basadas en web-views.</w:t>
+        <w:t xml:space="preserve">. A diferencia de otros </w:t>
+      </w:r>
+      <w:proofErr w:type="spellStart"/>
+      <w:r>
+        <w:t>frameworks</w:t>
+      </w:r>
+      <w:proofErr w:type="spellEnd"/>
+      <w:r>
+        <w:t xml:space="preserve"> de otros lenguajes o del propio Dart, </w:t>
+      </w:r>
+      <w:proofErr w:type="spellStart"/>
+      <w:r>
+        <w:t>Flutter</w:t>
+      </w:r>
+      <w:proofErr w:type="spellEnd"/>
+      <w:r>
+        <w:t xml:space="preserve"> compila a código nativo, consiguiendo así un rendimiento mayor que en otras aplicaciones basadas en web-</w:t>
+      </w:r>
+      <w:proofErr w:type="spellStart"/>
+      <w:r>
+        <w:t>views</w:t>
+      </w:r>
+      <w:proofErr w:type="spellEnd"/>
+      <w:r>
+        <w:t>.</w:t>
       </w:r>
       <w:r>
         <w:t xml:space="preserve"> </w:t>
@@ -4914,7 +5262,15 @@
         <w:t xml:space="preserve">El mayor potencial, y unas de las razones por las que se ha elegido este </w:t>
       </w:r>
       <w:r>
-        <w:t xml:space="preserve">SDK, es la facilidad en la que se pueden crear aplicaciones en distintas plataformas con un único código. Flutter permite crear aplicaciones nativas para </w:t>
+        <w:t xml:space="preserve">SDK, es la facilidad en la que se pueden crear aplicaciones en distintas plataformas con un único código. </w:t>
+      </w:r>
+      <w:proofErr w:type="spellStart"/>
+      <w:r>
+        <w:t>Flutter</w:t>
+      </w:r>
+      <w:proofErr w:type="spellEnd"/>
+      <w:r>
+        <w:t xml:space="preserve"> permite crear aplicaciones nativas para </w:t>
       </w:r>
       <w:r>
         <w:rPr>
@@ -4975,50 +5331,37 @@
           <w:i/>
           <w:iCs/>
         </w:rPr>
-        <w:t>Hot Reload</w:t>
-      </w:r>
-      <w:r>
-        <w:t>, una característica muy útil a la hora de desarrollar.</w:t>
-      </w:r>
-      <w:r>
-        <w:t xml:space="preserve"> </w:t>
-      </w:r>
-      <w:r>
-        <w:t xml:space="preserve">A continuación, indagaremos en características de </w:t>
-      </w:r>
+        <w:t xml:space="preserve">Hot </w:t>
+      </w:r>
+      <w:proofErr w:type="spellStart"/>
       <w:r>
         <w:rPr>
           <w:i/>
           <w:iCs/>
         </w:rPr>
-        <w:t>Flutter</w:t>
-      </w:r>
-      <w:r>
-        <w:t xml:space="preserve">, y a su vez de </w:t>
-      </w:r>
+        <w:t>Reload</w:t>
+      </w:r>
+      <w:proofErr w:type="spellEnd"/>
+      <w:r>
+        <w:t>, una característica muy útil a la hora de desarrollar.</w:t>
+      </w:r>
+      <w:r>
+        <w:t xml:space="preserve"> </w:t>
+      </w:r>
+      <w:r>
+        <w:t xml:space="preserve">A continuación, indagaremos en características de </w:t>
+      </w:r>
+      <w:proofErr w:type="spellStart"/>
       <w:r>
         <w:rPr>
           <w:i/>
           <w:iCs/>
         </w:rPr>
-        <w:t>Dart</w:t>
-      </w:r>
-      <w:r>
-        <w:t xml:space="preserve">, y veremos </w:t>
-      </w:r>
-      <w:r>
-        <w:t>qué</w:t>
-      </w:r>
-      <w:r>
-        <w:t xml:space="preserve"> ventajas tiene</w:t>
-      </w:r>
-      <w:r>
-        <w:t xml:space="preserve">. </w:t>
-      </w:r>
-    </w:p>
-    <w:p>
-      <w:r>
-        <w:t xml:space="preserve">De la primera ventaja que vamos a hablar es sobre su rápido desarrollo. Cómo hemos avanzado anteriormente, </w:t>
+        <w:t>Flutter</w:t>
+      </w:r>
+      <w:proofErr w:type="spellEnd"/>
+      <w:r>
+        <w:t xml:space="preserve">, y a su vez de </w:t>
       </w:r>
       <w:r>
         <w:rPr>
@@ -5028,43 +5371,89 @@
         <w:t>Dart</w:t>
       </w:r>
       <w:r>
-        <w:t xml:space="preserve"> compila en lenguaje 100% nativo, por lo que su velocidad de compilado es una de las más óptimas actualmente. Además de todo esto, tiene implementado la función </w:t>
+        <w:t xml:space="preserve">, y veremos </w:t>
+      </w:r>
+      <w:r>
+        <w:t>qué</w:t>
+      </w:r>
+      <w:r>
+        <w:t xml:space="preserve"> ventajas tiene</w:t>
+      </w:r>
+      <w:r>
+        <w:t xml:space="preserve">. </w:t>
+      </w:r>
+    </w:p>
+    <w:p>
+      <w:r>
+        <w:t xml:space="preserve">De la primera ventaja que vamos a hablar es sobre su rápido desarrollo. Cómo hemos avanzado anteriormente, </w:t>
       </w:r>
       <w:r>
         <w:rPr>
           <w:i/>
           <w:iCs/>
         </w:rPr>
-        <w:t>Stateful Hot Reload</w:t>
-      </w:r>
-      <w:r>
-        <w:t xml:space="preserve">, que te permite ver, de forma instantánea, los cambios realizados con la aplicación corriendo. </w:t>
-      </w:r>
-    </w:p>
-    <w:p>
-      <w:r>
-        <w:t>Otra de la</w:t>
-      </w:r>
-      <w:r>
-        <w:t xml:space="preserve">s ventajas que tiene </w:t>
-      </w:r>
+        <w:t>Dart</w:t>
+      </w:r>
+      <w:r>
+        <w:t xml:space="preserve"> compila en lenguaje 100% nativo, por lo que su velocidad de compilado es una de las más óptimas actualmente. Además de todo esto, tiene implementado la función </w:t>
+      </w:r>
+      <w:proofErr w:type="spellStart"/>
       <w:r>
         <w:rPr>
           <w:i/>
           <w:iCs/>
         </w:rPr>
-        <w:t>Flutter</w:t>
-      </w:r>
-      <w:r>
-        <w:t xml:space="preserve"> es tener una amplia librería de widgets. Los widgets son los componentes que conforman nuestra aplicación. Estos componentes, mediante clases y </w:t>
-      </w:r>
+        <w:t>Stateful</w:t>
+      </w:r>
+      <w:proofErr w:type="spellEnd"/>
       <w:r>
         <w:rPr>
           <w:i/>
           <w:iCs/>
         </w:rPr>
+        <w:t xml:space="preserve"> Hot </w:t>
+      </w:r>
+      <w:proofErr w:type="spellStart"/>
+      <w:r>
+        <w:rPr>
+          <w:i/>
+          <w:iCs/>
+        </w:rPr>
+        <w:t>Reload</w:t>
+      </w:r>
+      <w:proofErr w:type="spellEnd"/>
+      <w:r>
+        <w:t xml:space="preserve">, que te permite ver, de forma instantánea, los cambios realizados con la aplicación corriendo. </w:t>
+      </w:r>
+    </w:p>
+    <w:p>
+      <w:r>
+        <w:t>Otra de la</w:t>
+      </w:r>
+      <w:r>
+        <w:t xml:space="preserve">s ventajas que tiene </w:t>
+      </w:r>
+      <w:proofErr w:type="spellStart"/>
+      <w:r>
+        <w:rPr>
+          <w:i/>
+          <w:iCs/>
+        </w:rPr>
+        <w:t>Flutter</w:t>
+      </w:r>
+      <w:proofErr w:type="spellEnd"/>
+      <w:r>
+        <w:t xml:space="preserve"> es tener una amplia librería de widgets. Los widgets son los componentes que conforman nuestra aplicación. Estos componentes, mediante clases y </w:t>
+      </w:r>
+      <w:proofErr w:type="spellStart"/>
+      <w:r>
+        <w:rPr>
+          <w:i/>
+          <w:iCs/>
+        </w:rPr>
         <w:t>builders</w:t>
       </w:r>
+      <w:proofErr w:type="spellEnd"/>
       <w:r>
         <w:t xml:space="preserve">, pueden hacerse reutilizables y personalizables, algo muy interesante a la hora de optimizar y ahorrar código. Algunos de los </w:t>
       </w:r>
@@ -5306,6 +5695,7 @@
           </mc:Fallback>
         </mc:AlternateContent>
       </w:r>
+      <w:proofErr w:type="spellStart"/>
       <w:r>
         <w:rPr>
           <w:i/>
@@ -5313,6 +5703,7 @@
         </w:rPr>
         <w:t>Appbar</w:t>
       </w:r>
+      <w:proofErr w:type="spellEnd"/>
       <w:r>
         <w:rPr>
           <w:i/>
@@ -5320,6 +5711,7 @@
         </w:rPr>
         <w:t>/</w:t>
       </w:r>
+      <w:proofErr w:type="spellStart"/>
       <w:r>
         <w:rPr>
           <w:i/>
@@ -5327,6 +5719,7 @@
         </w:rPr>
         <w:t>TabBar</w:t>
       </w:r>
+      <w:proofErr w:type="spellEnd"/>
       <w:r>
         <w:t xml:space="preserve"> Son</w:t>
       </w:r>
@@ -5434,6 +5827,7 @@
           </mc:Fallback>
         </mc:AlternateContent>
       </w:r>
+      <w:proofErr w:type="spellStart"/>
       <w:r>
         <w:rPr>
           <w:i/>
@@ -5441,8 +5835,17 @@
         </w:rPr>
         <w:t>Button</w:t>
       </w:r>
-      <w:r>
-        <w:t xml:space="preserve"> Componente qué, al dar click, realiza una función.</w:t>
+      <w:proofErr w:type="spellEnd"/>
+      <w:r>
+        <w:t xml:space="preserve"> Componente qué, al dar </w:t>
+      </w:r>
+      <w:proofErr w:type="spellStart"/>
+      <w:r>
+        <w:t>click</w:t>
+      </w:r>
+      <w:proofErr w:type="spellEnd"/>
+      <w:r>
+        <w:t>, realiza una función.</w:t>
       </w:r>
     </w:p>
     <w:p>
@@ -5472,6 +5875,7 @@
       <w:r>
         <w:t xml:space="preserve"> Dicho estado puede ser administrado/controlado de distintas maneras, como puede ser con un </w:t>
       </w:r>
+      <w:proofErr w:type="spellStart"/>
       <w:r>
         <w:rPr>
           <w:i/>
@@ -5479,6 +5883,7 @@
         </w:rPr>
         <w:t>Stateful</w:t>
       </w:r>
+      <w:proofErr w:type="spellEnd"/>
       <w:r>
         <w:t xml:space="preserve"> </w:t>
       </w:r>
@@ -5492,6 +5897,7 @@
       <w:r>
         <w:t xml:space="preserve"> o con gestores de estado, como son </w:t>
       </w:r>
+      <w:proofErr w:type="spellStart"/>
       <w:r>
         <w:rPr>
           <w:i/>
@@ -5499,6 +5905,7 @@
         </w:rPr>
         <w:t>Provider</w:t>
       </w:r>
+      <w:proofErr w:type="spellEnd"/>
       <w:r>
         <w:t xml:space="preserve"> o </w:t>
       </w:r>
@@ -5520,11 +5927,14 @@
       <w:pPr>
         <w:pStyle w:val="Ttulo04"/>
       </w:pPr>
+      <w:proofErr w:type="spellStart"/>
       <w:r>
         <w:t>Provider</w:t>
       </w:r>
-    </w:p>
-    <w:p>
+      <w:proofErr w:type="spellEnd"/>
+    </w:p>
+    <w:p>
+      <w:proofErr w:type="spellStart"/>
       <w:r>
         <w:rPr>
           <w:i/>
@@ -5532,9 +5942,11 @@
         </w:rPr>
         <w:t>Provider</w:t>
       </w:r>
+      <w:proofErr w:type="spellEnd"/>
       <w:r>
         <w:t xml:space="preserve"> es, posiblemente, el gestor de estado más conocido de </w:t>
       </w:r>
+      <w:proofErr w:type="spellStart"/>
       <w:r>
         <w:rPr>
           <w:i/>
@@ -5542,6 +5954,7 @@
         </w:rPr>
         <w:t>Flutter</w:t>
       </w:r>
+      <w:proofErr w:type="spellEnd"/>
       <w:r>
         <w:t xml:space="preserve"> junto a </w:t>
       </w:r>
@@ -5560,8 +5973,15 @@
         <w:t>c</w:t>
       </w:r>
       <w:r>
-        <w:t xml:space="preserve">. Este gestor es muy fácil de implementar, lo cuál no significa que sea incompleto o perfecto para aplicaciones pequeñas. </w:t>
-      </w:r>
+        <w:t xml:space="preserve">. Este gestor es muy fácil de implementar, lo </w:t>
+      </w:r>
+      <w:r>
+        <w:t>cual</w:t>
+      </w:r>
+      <w:r>
+        <w:t xml:space="preserve"> no significa que sea incompleto o perfecto para aplicaciones pequeñas. </w:t>
+      </w:r>
+      <w:proofErr w:type="spellStart"/>
       <w:r>
         <w:rPr>
           <w:i/>
@@ -5569,6 +5989,7 @@
         </w:rPr>
         <w:t>Provider</w:t>
       </w:r>
+      <w:proofErr w:type="spellEnd"/>
       <w:r>
         <w:t xml:space="preserve"> no tiene nada que </w:t>
       </w:r>
@@ -5588,6 +6009,7 @@
       <w:r>
         <w:t xml:space="preserve">, </w:t>
       </w:r>
+      <w:proofErr w:type="spellStart"/>
       <w:r>
         <w:rPr>
           <w:i/>
@@ -5595,9 +6017,11 @@
         </w:rPr>
         <w:t>GetX</w:t>
       </w:r>
+      <w:proofErr w:type="spellEnd"/>
       <w:r>
         <w:t xml:space="preserve"> o </w:t>
       </w:r>
+      <w:proofErr w:type="spellStart"/>
       <w:r>
         <w:rPr>
           <w:i/>
@@ -5605,6 +6029,7 @@
         </w:rPr>
         <w:t>Cubic</w:t>
       </w:r>
+      <w:proofErr w:type="spellEnd"/>
       <w:r>
         <w:t xml:space="preserve">. Este gestor sirve tanto para aplicaciones pequeñas como medianas/grandes, aunque para aplicaciones grandes es más recomendado </w:t>
       </w:r>
@@ -5626,13 +6051,27 @@
       <w:r>
         <w:t xml:space="preserve">Como gestor de estado, nos permite administrar </w:t>
       </w:r>
-      <w:proofErr w:type="gramStart"/>
-      <w:r>
-        <w:t>el estados</w:t>
-      </w:r>
-      <w:proofErr w:type="gramEnd"/>
-      <w:r>
-        <w:t xml:space="preserve"> de las pantallas y widgets de nuestra pantalla. Además, podemos crearlo nada más se ejecuta la aplicación, por lo que tendremos acceso a la instancia de nuestro provider en cualquier lugar de nuestro árbol de widgets. Esto, además de proporcionarnos mucha facilidad a la hora de centralizar nuestros datos, nos permite acceder a datos entre páginas sin perder el estado de las mismas. En mi opinión, y viendo la magnitud del proyecto, Provider es el gestor de estados perfecto para </w:t>
+      <w:r>
+        <w:t>el estado</w:t>
+      </w:r>
+      <w:r>
+        <w:t xml:space="preserve"> de las pantallas y widgets de nuestra pantalla. Además, podemos crearlo nada más se ejecuta la aplicación, por lo que tendremos acceso a la instancia de nuestro </w:t>
+      </w:r>
+      <w:proofErr w:type="spellStart"/>
+      <w:r>
+        <w:t>provider</w:t>
+      </w:r>
+      <w:proofErr w:type="spellEnd"/>
+      <w:r>
+        <w:t xml:space="preserve"> en cualquier lugar de nuestro árbol de widgets. Esto, además de proporcionarnos mucha facilidad a la hora de centralizar nuestros datos, nos permite acceder a datos entre páginas sin perder el estado de las mismas. En mi opinión, y viendo la magnitud del proyecto, </w:t>
+      </w:r>
+      <w:proofErr w:type="spellStart"/>
+      <w:r>
+        <w:t>Provider</w:t>
+      </w:r>
+      <w:proofErr w:type="spellEnd"/>
+      <w:r>
+        <w:t xml:space="preserve"> es el gestor de estados perfecto para </w:t>
       </w:r>
       <w:r>
         <w:lastRenderedPageBreak/>
@@ -5654,27 +6093,77 @@
       <w:r>
         <w:t xml:space="preserve">hemos nombrado Bloc como un gestor de estado, pero realmente debemos nombrar Bloc como un patrón de </w:t>
       </w:r>
+      <w:proofErr w:type="spellStart"/>
       <w:r>
         <w:rPr>
           <w:i/>
           <w:iCs/>
         </w:rPr>
-        <w:t>Clean A</w:t>
-      </w:r>
+        <w:t>Clean</w:t>
+      </w:r>
+      <w:proofErr w:type="spellEnd"/>
       <w:r>
         <w:rPr>
           <w:i/>
           <w:iCs/>
         </w:rPr>
+        <w:t xml:space="preserve"> </w:t>
+      </w:r>
+      <w:proofErr w:type="spellStart"/>
+      <w:r>
+        <w:rPr>
+          <w:i/>
+          <w:iCs/>
+        </w:rPr>
+        <w:t>A</w:t>
+      </w:r>
+      <w:r>
+        <w:rPr>
+          <w:i/>
+          <w:iCs/>
+        </w:rPr>
         <w:t>rchitecture</w:t>
       </w:r>
-      <w:r>
-        <w:t xml:space="preserve">. Si se tiene conocimientos de algún tipo de Clean Architecture, Bloc es algo parecido a MVVM. El concepto principal es que exista una capa entre el modelo y la vista, justamente una de los conceptos que sustenta MVVM. Además, en esta capa se gestionarán, además de los datos, los estados de los widgets. </w:t>
-      </w:r>
-    </w:p>
-    <w:p>
-      <w:r>
-        <w:t xml:space="preserve">El patrón Bloc se puede dividir en cuatro importantes partes; Events, States, Bloc y UI. </w:t>
+      <w:proofErr w:type="spellEnd"/>
+      <w:r>
+        <w:t xml:space="preserve">. Si se tiene conocimientos de algún tipo de </w:t>
+      </w:r>
+      <w:proofErr w:type="spellStart"/>
+      <w:r>
+        <w:t>Clean</w:t>
+      </w:r>
+      <w:proofErr w:type="spellEnd"/>
+      <w:r>
+        <w:t xml:space="preserve"> </w:t>
+      </w:r>
+      <w:proofErr w:type="spellStart"/>
+      <w:r>
+        <w:t>Architecture</w:t>
+      </w:r>
+      <w:proofErr w:type="spellEnd"/>
+      <w:r>
+        <w:t xml:space="preserve">, Bloc es algo parecido a MVVM. El concepto principal es que exista una capa entre el modelo y la vista, justamente una de los conceptos que sustenta MVVM. Además, en esta capa se gestionarán, además de los datos, los estados de los widgets. </w:t>
+      </w:r>
+    </w:p>
+    <w:p>
+      <w:r>
+        <w:t xml:space="preserve">El patrón Bloc se puede dividir en cuatro importantes partes; </w:t>
+      </w:r>
+      <w:proofErr w:type="spellStart"/>
+      <w:r>
+        <w:t>Events</w:t>
+      </w:r>
+      <w:proofErr w:type="spellEnd"/>
+      <w:r>
+        <w:t xml:space="preserve">, </w:t>
+      </w:r>
+      <w:proofErr w:type="spellStart"/>
+      <w:r>
+        <w:t>States</w:t>
+      </w:r>
+      <w:proofErr w:type="spellEnd"/>
+      <w:r>
+        <w:t xml:space="preserve">, Bloc y UI. </w:t>
       </w:r>
     </w:p>
     <w:p/>
@@ -5734,7 +6223,21 @@
         <w:rPr>
           <w:rFonts w:cs="TimesNewRoman"/>
         </w:rPr>
-        <w:t xml:space="preserve"> ... y Inicial Nombre Último Autor. Apellido Último Autor, </w:t>
+        <w:t xml:space="preserve"> ... </w:t>
+      </w:r>
+      <w:proofErr w:type="spellStart"/>
+      <w:r>
+        <w:rPr>
+          <w:rFonts w:cs="TimesNewRoman"/>
+        </w:rPr>
+        <w:t>y</w:t>
+      </w:r>
+      <w:proofErr w:type="spellEnd"/>
+      <w:r>
+        <w:rPr>
+          <w:rFonts w:cs="TimesNewRoman"/>
+        </w:rPr>
+        <w:t xml:space="preserve"> Inicial Nombre Último Autor. Apellido Último Autor, </w:t>
       </w:r>
       <w:r>
         <w:rPr>
@@ -6114,9 +6617,35 @@
         <w:u w:val="single"/>
       </w:rPr>
     </w:pPr>
+    <w:proofErr w:type="spellStart"/>
     <w:r>
-      <w:t>Sei Vegan, Sei Grün</w:t>
+      <w:t>Sei</w:t>
     </w:r>
+    <w:proofErr w:type="spellEnd"/>
+    <w:r>
+      <w:t xml:space="preserve"> </w:t>
+    </w:r>
+    <w:proofErr w:type="spellStart"/>
+    <w:r>
+      <w:t>Vegan</w:t>
+    </w:r>
+    <w:proofErr w:type="spellEnd"/>
+    <w:r>
+      <w:t xml:space="preserve">, </w:t>
+    </w:r>
+    <w:proofErr w:type="spellStart"/>
+    <w:r>
+      <w:t>Sei</w:t>
+    </w:r>
+    <w:proofErr w:type="spellEnd"/>
+    <w:r>
+      <w:t xml:space="preserve"> </w:t>
+    </w:r>
+    <w:proofErr w:type="spellStart"/>
+    <w:r>
+      <w:t>Grün</w:t>
+    </w:r>
+    <w:proofErr w:type="spellEnd"/>
     <w:r>
       <w:tab/>
     </w:r>
@@ -6149,9 +6678,35 @@
     <w:r>
       <w:tab/>
     </w:r>
+    <w:proofErr w:type="spellStart"/>
     <w:r>
-      <w:t>Sei Vegan, Sei Grün</w:t>
+      <w:t>Sei</w:t>
     </w:r>
+    <w:proofErr w:type="spellEnd"/>
+    <w:r>
+      <w:t xml:space="preserve"> </w:t>
+    </w:r>
+    <w:proofErr w:type="spellStart"/>
+    <w:r>
+      <w:t>Vegan</w:t>
+    </w:r>
+    <w:proofErr w:type="spellEnd"/>
+    <w:r>
+      <w:t xml:space="preserve">, </w:t>
+    </w:r>
+    <w:proofErr w:type="spellStart"/>
+    <w:r>
+      <w:t>Sei</w:t>
+    </w:r>
+    <w:proofErr w:type="spellEnd"/>
+    <w:r>
+      <w:t xml:space="preserve"> </w:t>
+    </w:r>
+    <w:proofErr w:type="spellStart"/>
+    <w:r>
+      <w:t>Grün</w:t>
+    </w:r>
+    <w:proofErr w:type="spellEnd"/>
   </w:p>
 </w:hdr>
 </file>
@@ -12459,16 +13014,25 @@
 </file>
 
 <file path=customXml/item1.xml><?xml version="1.0" encoding="utf-8"?>
-<b:Sources xmlns:b="http://schemas.openxmlformats.org/officeDocument/2006/bibliography" xmlns="http://schemas.openxmlformats.org/officeDocument/2006/bibliography" SelectedStyle="\APASixthEditionOfficeOnline.xsl" StyleName="APA" Version="6"/>
-</file>
-
-<file path=customXml/item2.xml><?xml version="1.0" encoding="utf-8"?>
 <p:properties xmlns:p="http://schemas.microsoft.com/office/2006/metadata/properties" xmlns:xsi="http://www.w3.org/2001/XMLSchema-instance" xmlns:pc="http://schemas.microsoft.com/office/infopath/2007/PartnerControls">
   <documentManagement/>
 </p:properties>
 </file>
 
+<file path=customXml/item2.xml><?xml version="1.0" encoding="utf-8"?>
+<b:Sources xmlns:b="http://schemas.openxmlformats.org/officeDocument/2006/bibliography" xmlns="http://schemas.openxmlformats.org/officeDocument/2006/bibliography" SelectedStyle="\APASixthEditionOfficeOnline.xsl" StyleName="APA" Version="6"/>
+</file>
+
 <file path=customXml/item3.xml><?xml version="1.0" encoding="utf-8"?>
+<?mso-contentType ?>
+<FormTemplates xmlns="http://schemas.microsoft.com/sharepoint/v3/contenttype/forms">
+  <Display>DocumentLibraryForm</Display>
+  <Edit>DocumentLibraryForm</Edit>
+  <New>DocumentLibraryForm</New>
+</FormTemplates>
+</file>
+
+<file path=customXml/item4.xml><?xml version="1.0" encoding="utf-8"?>
 <ct:contentTypeSchema xmlns:ct="http://schemas.microsoft.com/office/2006/metadata/contentType" xmlns:ma="http://schemas.microsoft.com/office/2006/metadata/properties/metaAttributes" ct:_="" ma:_="" ma:contentTypeName="Documento" ma:contentTypeID="0x0101002A717FA95F27ED4FA33F3B3E9E8EDAB6" ma:contentTypeVersion="8" ma:contentTypeDescription="Crear nuevo documento." ma:contentTypeScope="" ma:versionID="2bbd6c7e9689ed03b642694ee779a543">
   <xsd:schema xmlns:xsd="http://www.w3.org/2001/XMLSchema" xmlns:xs="http://www.w3.org/2001/XMLSchema" xmlns:p="http://schemas.microsoft.com/office/2006/metadata/properties" xmlns:ns2="89883ebf-1644-4bbf-a337-18278a988ce7" xmlns:ns3="c0806e07-090a-46a2-add8-2975b81b6f3a" targetNamespace="http://schemas.microsoft.com/office/2006/metadata/properties" ma:root="true" ma:fieldsID="8a1abb0cfd6abadfb2648c685249b723" ns2:_="" ns3:_="">
     <xsd:import namespace="89883ebf-1644-4bbf-a337-18278a988ce7"/>
@@ -12653,24 +13217,7 @@
 </ct:contentTypeSchema>
 </file>
 
-<file path=customXml/item4.xml><?xml version="1.0" encoding="utf-8"?>
-<?mso-contentType ?>
-<FormTemplates xmlns="http://schemas.microsoft.com/sharepoint/v3/contenttype/forms">
-  <Display>DocumentLibraryForm</Display>
-  <Edit>DocumentLibraryForm</Edit>
-  <New>DocumentLibraryForm</New>
-</FormTemplates>
-</file>
-
 <file path=customXml/itemProps1.xml><?xml version="1.0" encoding="utf-8"?>
-<ds:datastoreItem xmlns:ds="http://schemas.openxmlformats.org/officeDocument/2006/customXml" ds:itemID="{75A9200D-4E8E-4715-B12D-3D7003C8F927}">
-  <ds:schemaRefs>
-    <ds:schemaRef ds:uri="http://schemas.openxmlformats.org/officeDocument/2006/bibliography"/>
-  </ds:schemaRefs>
-</ds:datastoreItem>
-</file>
-
-<file path=customXml/itemProps2.xml><?xml version="1.0" encoding="utf-8"?>
 <ds:datastoreItem xmlns:ds="http://schemas.openxmlformats.org/officeDocument/2006/customXml" ds:itemID="{0E79175E-AEA2-437B-9211-5C39C1A6B0C9}">
   <ds:schemaRefs>
     <ds:schemaRef ds:uri="http://schemas.microsoft.com/office/2006/metadata/properties"/>
@@ -12679,7 +13226,23 @@
 </ds:datastoreItem>
 </file>
 
+<file path=customXml/itemProps2.xml><?xml version="1.0" encoding="utf-8"?>
+<ds:datastoreItem xmlns:ds="http://schemas.openxmlformats.org/officeDocument/2006/customXml" ds:itemID="{75A9200D-4E8E-4715-B12D-3D7003C8F927}">
+  <ds:schemaRefs>
+    <ds:schemaRef ds:uri="http://schemas.openxmlformats.org/officeDocument/2006/bibliography"/>
+  </ds:schemaRefs>
+</ds:datastoreItem>
+</file>
+
 <file path=customXml/itemProps3.xml><?xml version="1.0" encoding="utf-8"?>
+<ds:datastoreItem xmlns:ds="http://schemas.openxmlformats.org/officeDocument/2006/customXml" ds:itemID="{C8B6588E-2A92-46F0-8B0C-B7CCC69838D8}">
+  <ds:schemaRefs>
+    <ds:schemaRef ds:uri="http://schemas.microsoft.com/sharepoint/v3/contenttype/forms"/>
+  </ds:schemaRefs>
+</ds:datastoreItem>
+</file>
+
+<file path=customXml/itemProps4.xml><?xml version="1.0" encoding="utf-8"?>
 <ds:datastoreItem xmlns:ds="http://schemas.openxmlformats.org/officeDocument/2006/customXml" ds:itemID="{2E6E7276-2FD6-46DE-AB4E-54EB0C163CCD}">
   <ds:schemaRefs>
     <ds:schemaRef ds:uri="http://schemas.microsoft.com/office/2006/metadata/contentType"/>
@@ -12696,12 +13259,4 @@
     <ds:schemaRef ds:uri="http://schemas.microsoft.com/internal/obd"/>
   </ds:schemaRefs>
 </ds:datastoreItem>
-</file>
-
-<file path=customXml/itemProps4.xml><?xml version="1.0" encoding="utf-8"?>
-<ds:datastoreItem xmlns:ds="http://schemas.openxmlformats.org/officeDocument/2006/customXml" ds:itemID="{C8B6588E-2A92-46F0-8B0C-B7CCC69838D8}">
-  <ds:schemaRefs>
-    <ds:schemaRef ds:uri="http://schemas.microsoft.com/sharepoint/v3/contenttype/forms"/>
-  </ds:schemaRefs>
-</ds:datastoreItem>
 </file>
</xml_diff>